<commit_message>
Fixed / Added more JobDetailPartController Methods
add/update/delete, etc.
</commit_message>
<xml_diff>
--- a/JobingSubsystemSpecification.docx
+++ b/JobingSubsystemSpecification.docx
@@ -9,11 +9,19 @@
           <w:lang w:val="en-CA"/>
         </w:rPr>
       </w:pPr>
+      <w:proofErr w:type="spellStart"/>
       <w:r>
         <w:rPr>
           <w:lang w:val="en-CA"/>
         </w:rPr>
-        <w:t>Jobing Subsystem</w:t>
+        <w:t>Jobing</w:t>
+      </w:r>
+      <w:proofErr w:type="spellEnd"/>
+      <w:r>
+        <w:rPr>
+          <w:lang w:val="en-CA"/>
+        </w:rPr>
+        <w:t xml:space="preserve"> Subsystem</w:t>
       </w:r>
     </w:p>
     <w:p>
@@ -27,8 +35,16 @@
         <w:rPr>
           <w:lang w:val="en-CA"/>
         </w:rPr>
-        <w:t>ERD for Jobing</w:t>
+        <w:t xml:space="preserve">ERD for </w:t>
       </w:r>
+      <w:proofErr w:type="spellStart"/>
+      <w:r>
+        <w:rPr>
+          <w:lang w:val="en-CA"/>
+        </w:rPr>
+        <w:t>Jobing</w:t>
+      </w:r>
+      <w:proofErr w:type="spellEnd"/>
       <w:r>
         <w:rPr>
           <w:lang w:val="en-CA"/>
@@ -79,7 +95,7 @@
             <v:path o:extrusionok="f" gradientshapeok="t" o:connecttype="rect"/>
             <o:lock v:ext="edit" aspectratio="t"/>
           </v:shapetype>
-          <v:shape id="_x0000_i1025" type="#_x0000_t75" style="width:467.5pt;height:436.5pt">
+          <v:shape id="_x0000_i1025" type="#_x0000_t75" style="width:467.25pt;height:436.5pt">
             <v:imagedata r:id="rId5" o:title="eBike_erd_jobing"/>
           </v:shape>
         </w:pict>
@@ -131,12 +147,14 @@
         <w:lastRenderedPageBreak/>
         <w:t xml:space="preserve">Possible </w:t>
       </w:r>
+      <w:proofErr w:type="spellStart"/>
       <w:r>
         <w:rPr>
           <w:lang w:val="en-CA"/>
         </w:rPr>
         <w:t>Jobing</w:t>
       </w:r>
+      <w:proofErr w:type="spellEnd"/>
       <w:r>
         <w:rPr>
           <w:lang w:val="en-CA"/>
@@ -158,7 +176,7 @@
           <w:lang w:val="en-CA" w:eastAsia="en-CA"/>
         </w:rPr>
         <w:pict>
-          <v:shape id="_x0000_i1026" type="#_x0000_t75" style="width:373pt;height:217.5pt">
+          <v:shape id="_x0000_i1026" type="#_x0000_t75" style="width:372.75pt;height:217.5pt">
             <v:imagedata r:id="rId6" o:title="Current_Job_List"/>
           </v:shape>
         </w:pict>
@@ -175,7 +193,7 @@
           <w:lang w:val="en-CA" w:eastAsia="en-CA"/>
         </w:rPr>
         <w:pict>
-          <v:shape id="_x0000_i1027" type="#_x0000_t75" style="width:467pt;height:164.5pt">
+          <v:shape id="_x0000_i1027" type="#_x0000_t75" style="width:467.25pt;height:164.25pt">
             <v:imagedata r:id="rId7" o:title="Current_Job_Details"/>
           </v:shape>
         </w:pict>
@@ -192,7 +210,7 @@
           <w:lang w:val="en-CA" w:eastAsia="en-CA"/>
         </w:rPr>
         <w:pict>
-          <v:shape id="_x0000_i1028" type="#_x0000_t75" style="width:394pt;height:235pt">
+          <v:shape id="_x0000_i1028" type="#_x0000_t75" style="width:393.75pt;height:235.5pt">
             <v:imagedata r:id="rId8" o:title="Current_Job_Service_Details"/>
           </v:shape>
         </w:pict>
@@ -278,12 +296,14 @@
                 <w:lang w:val="en-CA"/>
               </w:rPr>
             </w:pPr>
+            <w:proofErr w:type="spellStart"/>
             <w:r>
               <w:rPr>
                 <w:lang w:val="en-CA"/>
               </w:rPr>
               <w:t>JobListListView</w:t>
             </w:r>
+            <w:proofErr w:type="spellEnd"/>
           </w:p>
         </w:tc>
         <w:tc>
@@ -326,7 +346,25 @@
                 <w:sz w:val="18"/>
                 <w:lang w:val="en-CA"/>
               </w:rPr>
-              <w:t>BBL Class(es) and Method (s)</w:t>
+              <w:t>BBL Class(</w:t>
+            </w:r>
+            <w:proofErr w:type="spellStart"/>
+            <w:r>
+              <w:rPr>
+                <w:b/>
+                <w:sz w:val="18"/>
+                <w:lang w:val="en-CA"/>
+              </w:rPr>
+              <w:t>es</w:t>
+            </w:r>
+            <w:proofErr w:type="spellEnd"/>
+            <w:r>
+              <w:rPr>
+                <w:b/>
+                <w:sz w:val="18"/>
+                <w:lang w:val="en-CA"/>
+              </w:rPr>
+              <w:t>) and Method (s)</w:t>
             </w:r>
           </w:p>
         </w:tc>
@@ -342,6 +380,7 @@
                 <w:lang w:val="en-CA"/>
               </w:rPr>
             </w:pPr>
+            <w:proofErr w:type="spellStart"/>
             <w:r>
               <w:rPr>
                 <w:lang w:val="en-CA"/>
@@ -360,6 +399,7 @@
               </w:rPr>
               <w:t>Controller</w:t>
             </w:r>
+            <w:proofErr w:type="spellEnd"/>
           </w:p>
         </w:tc>
         <w:tc>
@@ -377,21 +417,57 @@
               <w:rPr>
                 <w:lang w:val="en-CA"/>
               </w:rPr>
-              <w:t>List&lt;CurrentJobs&gt; List_CurrentJobs()</w:t>
-            </w:r>
-          </w:p>
-          <w:p>
-            <w:pPr>
-              <w:rPr>
-                <w:lang w:val="en-CA"/>
-              </w:rPr>
-            </w:pPr>
-            <w:r>
-              <w:rPr>
-                <w:lang w:val="en-CA"/>
-              </w:rPr>
-              <w:t>Retrieve a list of current jobs and job id for ListView</w:t>
-            </w:r>
+              <w:t>List&lt;</w:t>
+            </w:r>
+            <w:proofErr w:type="spellStart"/>
+            <w:r>
+              <w:rPr>
+                <w:lang w:val="en-CA"/>
+              </w:rPr>
+              <w:t>CurrentJobs</w:t>
+            </w:r>
+            <w:proofErr w:type="spellEnd"/>
+            <w:r>
+              <w:rPr>
+                <w:lang w:val="en-CA"/>
+              </w:rPr>
+              <w:t xml:space="preserve">&gt; </w:t>
+            </w:r>
+            <w:proofErr w:type="spellStart"/>
+            <w:r>
+              <w:rPr>
+                <w:lang w:val="en-CA"/>
+              </w:rPr>
+              <w:t>List_CurrentJobs</w:t>
+            </w:r>
+            <w:proofErr w:type="spellEnd"/>
+            <w:r>
+              <w:rPr>
+                <w:lang w:val="en-CA"/>
+              </w:rPr>
+              <w:t>()</w:t>
+            </w:r>
+          </w:p>
+          <w:p>
+            <w:pPr>
+              <w:rPr>
+                <w:lang w:val="en-CA"/>
+              </w:rPr>
+            </w:pPr>
+            <w:r>
+              <w:rPr>
+                <w:lang w:val="en-CA"/>
+              </w:rPr>
+              <w:t xml:space="preserve">Retrieve a list of current jobs and job id for </w:t>
+            </w:r>
+            <w:proofErr w:type="spellStart"/>
+            <w:r>
+              <w:rPr>
+                <w:lang w:val="en-CA"/>
+              </w:rPr>
+              <w:t>ListView</w:t>
+            </w:r>
+            <w:proofErr w:type="spellEnd"/>
           </w:p>
         </w:tc>
       </w:tr>
@@ -460,7 +536,19 @@
               <w:rPr>
                 <w:lang w:val="en-CA"/>
               </w:rPr>
-              <w:t>Jobs (R)</w:t>
+              <w:t>Jobs</w:t>
+            </w:r>
+            <w:r>
+              <w:rPr>
+                <w:lang w:val="en-CA"/>
+              </w:rPr>
+              <w:t>, Customer</w:t>
+            </w:r>
+            <w:r>
+              <w:rPr>
+                <w:lang w:val="en-CA"/>
+              </w:rPr>
+              <w:t xml:space="preserve"> (R)</w:t>
             </w:r>
           </w:p>
         </w:tc>
@@ -474,11 +562,19 @@
                 <w:lang w:val="en-CA"/>
               </w:rPr>
             </w:pPr>
-            <w:r>
-              <w:rPr>
-                <w:lang w:val="en-CA"/>
-              </w:rPr>
-              <w:t>CurrentJob (P)</w:t>
+            <w:proofErr w:type="spellStart"/>
+            <w:r>
+              <w:rPr>
+                <w:lang w:val="en-CA"/>
+              </w:rPr>
+              <w:t>CurrentJob</w:t>
+            </w:r>
+            <w:proofErr w:type="spellEnd"/>
+            <w:r>
+              <w:rPr>
+                <w:lang w:val="en-CA"/>
+              </w:rPr>
+              <w:t xml:space="preserve"> (P)</w:t>
             </w:r>
           </w:p>
         </w:tc>
@@ -577,12 +673,14 @@
                 <w:lang w:val="en-CA"/>
               </w:rPr>
             </w:pPr>
+            <w:proofErr w:type="spellStart"/>
             <w:r>
               <w:rPr>
                 <w:lang w:val="en-CA"/>
               </w:rPr>
               <w:t>NewJobBtn</w:t>
             </w:r>
+            <w:proofErr w:type="spellEnd"/>
           </w:p>
         </w:tc>
         <w:tc>
@@ -595,12 +693,14 @@
                 <w:lang w:val="en-CA"/>
               </w:rPr>
             </w:pPr>
+            <w:proofErr w:type="spellStart"/>
             <w:r>
               <w:rPr>
                 <w:lang w:val="en-CA"/>
               </w:rPr>
               <w:t>NewJobClicked</w:t>
             </w:r>
+            <w:proofErr w:type="spellEnd"/>
           </w:p>
         </w:tc>
       </w:tr>
@@ -623,7 +723,25 @@
                 <w:sz w:val="18"/>
                 <w:lang w:val="en-CA"/>
               </w:rPr>
-              <w:t>BBL Class(es) and Method (s)</w:t>
+              <w:t>BBL Class(</w:t>
+            </w:r>
+            <w:proofErr w:type="spellStart"/>
+            <w:r>
+              <w:rPr>
+                <w:b/>
+                <w:sz w:val="18"/>
+                <w:lang w:val="en-CA"/>
+              </w:rPr>
+              <w:t>es</w:t>
+            </w:r>
+            <w:proofErr w:type="spellEnd"/>
+            <w:r>
+              <w:rPr>
+                <w:b/>
+                <w:sz w:val="18"/>
+                <w:lang w:val="en-CA"/>
+              </w:rPr>
+              <w:t>) and Method (s)</w:t>
             </w:r>
           </w:p>
         </w:tc>
@@ -639,6 +757,7 @@
                 <w:lang w:val="en-CA"/>
               </w:rPr>
             </w:pPr>
+            <w:proofErr w:type="spellStart"/>
             <w:r>
               <w:rPr>
                 <w:lang w:val="en-CA"/>
@@ -657,6 +776,7 @@
               </w:rPr>
               <w:t>Controller</w:t>
             </w:r>
+            <w:proofErr w:type="spellEnd"/>
           </w:p>
         </w:tc>
         <w:tc>
@@ -674,7 +794,21 @@
               <w:rPr>
                 <w:lang w:val="en-CA"/>
               </w:rPr>
-              <w:t>Void Add_Job()</w:t>
+              <w:t xml:space="preserve">Void </w:t>
+            </w:r>
+            <w:proofErr w:type="spellStart"/>
+            <w:r>
+              <w:rPr>
+                <w:lang w:val="en-CA"/>
+              </w:rPr>
+              <w:t>Add_Job</w:t>
+            </w:r>
+            <w:proofErr w:type="spellEnd"/>
+            <w:r>
+              <w:rPr>
+                <w:lang w:val="en-CA"/>
+              </w:rPr>
+              <w:t>()</w:t>
             </w:r>
           </w:p>
           <w:p>
@@ -860,12 +994,14 @@
                 <w:lang w:val="en-CA"/>
               </w:rPr>
             </w:pPr>
+            <w:proofErr w:type="spellStart"/>
             <w:r>
               <w:rPr>
                 <w:lang w:val="en-CA"/>
               </w:rPr>
               <w:t>PresetButton</w:t>
             </w:r>
+            <w:proofErr w:type="spellEnd"/>
           </w:p>
         </w:tc>
         <w:tc>
@@ -878,12 +1014,14 @@
                 <w:lang w:val="en-CA"/>
               </w:rPr>
             </w:pPr>
+            <w:proofErr w:type="spellStart"/>
             <w:r>
               <w:rPr>
                 <w:lang w:val="en-CA"/>
               </w:rPr>
               <w:t>SelectClicked</w:t>
             </w:r>
+            <w:proofErr w:type="spellEnd"/>
           </w:p>
         </w:tc>
       </w:tr>
@@ -906,7 +1044,25 @@
                 <w:sz w:val="18"/>
                 <w:lang w:val="en-CA"/>
               </w:rPr>
-              <w:t>BBL Class(es) and Method (s)</w:t>
+              <w:t>BBL Class(</w:t>
+            </w:r>
+            <w:proofErr w:type="spellStart"/>
+            <w:r>
+              <w:rPr>
+                <w:b/>
+                <w:sz w:val="18"/>
+                <w:lang w:val="en-CA"/>
+              </w:rPr>
+              <w:t>es</w:t>
+            </w:r>
+            <w:proofErr w:type="spellEnd"/>
+            <w:r>
+              <w:rPr>
+                <w:b/>
+                <w:sz w:val="18"/>
+                <w:lang w:val="en-CA"/>
+              </w:rPr>
+              <w:t>) and Method (s)</w:t>
             </w:r>
           </w:p>
         </w:tc>
@@ -922,6 +1078,7 @@
                 <w:lang w:val="en-CA"/>
               </w:rPr>
             </w:pPr>
+            <w:proofErr w:type="spellStart"/>
             <w:r>
               <w:rPr>
                 <w:lang w:val="en-CA"/>
@@ -934,6 +1091,7 @@
               </w:rPr>
               <w:t>Controller</w:t>
             </w:r>
+            <w:proofErr w:type="spellEnd"/>
           </w:p>
         </w:tc>
         <w:tc>
@@ -951,7 +1109,21 @@
               <w:rPr>
                 <w:lang w:val="en-CA"/>
               </w:rPr>
-              <w:t>Void SelectPreset()</w:t>
+              <w:t xml:space="preserve">Void </w:t>
+            </w:r>
+            <w:proofErr w:type="spellStart"/>
+            <w:r>
+              <w:rPr>
+                <w:lang w:val="en-CA"/>
+              </w:rPr>
+              <w:t>SelectPreset</w:t>
+            </w:r>
+            <w:proofErr w:type="spellEnd"/>
+            <w:r>
+              <w:rPr>
+                <w:lang w:val="en-CA"/>
+              </w:rPr>
+              <w:t>()</w:t>
             </w:r>
           </w:p>
           <w:p>
@@ -1042,12 +1214,14 @@
                 <w:lang w:val="en-CA"/>
               </w:rPr>
             </w:pPr>
+            <w:proofErr w:type="spellStart"/>
             <w:r>
               <w:rPr>
                 <w:lang w:val="en-CA"/>
               </w:rPr>
               <w:t>StandardJobs</w:t>
             </w:r>
+            <w:proofErr w:type="spellEnd"/>
             <w:r>
               <w:rPr>
                 <w:lang w:val="en-CA"/>
@@ -1066,11 +1240,19 @@
                 <w:lang w:val="en-CA"/>
               </w:rPr>
             </w:pPr>
-            <w:r>
-              <w:rPr>
-                <w:lang w:val="en-CA"/>
-              </w:rPr>
-              <w:t>StandardJobs (E)</w:t>
+            <w:proofErr w:type="spellStart"/>
+            <w:r>
+              <w:rPr>
+                <w:lang w:val="en-CA"/>
+              </w:rPr>
+              <w:t>StandardJobs</w:t>
+            </w:r>
+            <w:proofErr w:type="spellEnd"/>
+            <w:r>
+              <w:rPr>
+                <w:lang w:val="en-CA"/>
+              </w:rPr>
+              <w:t xml:space="preserve"> (E)</w:t>
             </w:r>
           </w:p>
         </w:tc>
@@ -1155,12 +1337,14 @@
                 <w:lang w:val="en-CA"/>
               </w:rPr>
             </w:pPr>
+            <w:proofErr w:type="spellStart"/>
             <w:r>
               <w:rPr>
                 <w:lang w:val="en-CA"/>
               </w:rPr>
               <w:t>AddServiceButton</w:t>
             </w:r>
+            <w:proofErr w:type="spellEnd"/>
           </w:p>
         </w:tc>
         <w:tc>
@@ -1173,12 +1357,14 @@
                 <w:lang w:val="en-CA"/>
               </w:rPr>
             </w:pPr>
+            <w:proofErr w:type="spellStart"/>
             <w:r>
               <w:rPr>
                 <w:lang w:val="en-CA"/>
               </w:rPr>
               <w:t>AddServiceClicked</w:t>
             </w:r>
+            <w:proofErr w:type="spellEnd"/>
           </w:p>
         </w:tc>
       </w:tr>
@@ -1201,7 +1387,25 @@
                 <w:sz w:val="18"/>
                 <w:lang w:val="en-CA"/>
               </w:rPr>
-              <w:t>BBL Class(es) and Method (s)</w:t>
+              <w:t>BBL Class(</w:t>
+            </w:r>
+            <w:proofErr w:type="spellStart"/>
+            <w:r>
+              <w:rPr>
+                <w:b/>
+                <w:sz w:val="18"/>
+                <w:lang w:val="en-CA"/>
+              </w:rPr>
+              <w:t>es</w:t>
+            </w:r>
+            <w:proofErr w:type="spellEnd"/>
+            <w:r>
+              <w:rPr>
+                <w:b/>
+                <w:sz w:val="18"/>
+                <w:lang w:val="en-CA"/>
+              </w:rPr>
+              <w:t>) and Method (s)</w:t>
             </w:r>
           </w:p>
         </w:tc>
@@ -1217,6 +1421,7 @@
                 <w:lang w:val="en-CA"/>
               </w:rPr>
             </w:pPr>
+            <w:proofErr w:type="spellStart"/>
             <w:r>
               <w:rPr>
                 <w:lang w:val="en-CA"/>
@@ -1229,6 +1434,7 @@
               </w:rPr>
               <w:t>Controller</w:t>
             </w:r>
+            <w:proofErr w:type="spellEnd"/>
           </w:p>
         </w:tc>
         <w:tc>
@@ -1246,7 +1452,21 @@
               <w:rPr>
                 <w:lang w:val="en-CA"/>
               </w:rPr>
-              <w:t>Void AddService()</w:t>
+              <w:t xml:space="preserve">Void </w:t>
+            </w:r>
+            <w:proofErr w:type="spellStart"/>
+            <w:r>
+              <w:rPr>
+                <w:lang w:val="en-CA"/>
+              </w:rPr>
+              <w:t>AddService</w:t>
+            </w:r>
+            <w:proofErr w:type="spellEnd"/>
+            <w:r>
+              <w:rPr>
+                <w:lang w:val="en-CA"/>
+              </w:rPr>
+              <w:t>()</w:t>
             </w:r>
           </w:p>
           <w:p>
@@ -1325,11 +1545,19 @@
                 <w:lang w:val="en-CA"/>
               </w:rPr>
             </w:pPr>
-            <w:r>
-              <w:rPr>
-                <w:lang w:val="en-CA"/>
-              </w:rPr>
-              <w:t>JobDetails (C</w:t>
+            <w:proofErr w:type="spellStart"/>
+            <w:r>
+              <w:rPr>
+                <w:lang w:val="en-CA"/>
+              </w:rPr>
+              <w:t>JobDetails</w:t>
+            </w:r>
+            <w:proofErr w:type="spellEnd"/>
+            <w:r>
+              <w:rPr>
+                <w:lang w:val="en-CA"/>
+              </w:rPr>
+              <w:t xml:space="preserve"> (C</w:t>
             </w:r>
             <w:r>
               <w:rPr>
@@ -1349,11 +1577,19 @@
                 <w:lang w:val="en-CA"/>
               </w:rPr>
             </w:pPr>
-            <w:r>
-              <w:rPr>
-                <w:lang w:val="en-CA"/>
-              </w:rPr>
-              <w:t>JobDetails (E</w:t>
+            <w:proofErr w:type="spellStart"/>
+            <w:r>
+              <w:rPr>
+                <w:lang w:val="en-CA"/>
+              </w:rPr>
+              <w:t>JobDetails</w:t>
+            </w:r>
+            <w:proofErr w:type="spellEnd"/>
+            <w:r>
+              <w:rPr>
+                <w:lang w:val="en-CA"/>
+              </w:rPr>
+              <w:t xml:space="preserve"> (E</w:t>
             </w:r>
             <w:r>
               <w:rPr>
@@ -1444,12 +1680,14 @@
                 <w:lang w:val="en-CA"/>
               </w:rPr>
             </w:pPr>
+            <w:proofErr w:type="spellStart"/>
             <w:r>
               <w:rPr>
                 <w:lang w:val="en-CA"/>
               </w:rPr>
               <w:t>CurrentServicesListView</w:t>
             </w:r>
+            <w:proofErr w:type="spellEnd"/>
           </w:p>
         </w:tc>
         <w:tc>
@@ -1490,7 +1728,25 @@
                 <w:sz w:val="18"/>
                 <w:lang w:val="en-CA"/>
               </w:rPr>
-              <w:t>BBL Class(es) and Method (s)</w:t>
+              <w:t>BBL Class(</w:t>
+            </w:r>
+            <w:proofErr w:type="spellStart"/>
+            <w:r>
+              <w:rPr>
+                <w:b/>
+                <w:sz w:val="18"/>
+                <w:lang w:val="en-CA"/>
+              </w:rPr>
+              <w:t>es</w:t>
+            </w:r>
+            <w:proofErr w:type="spellEnd"/>
+            <w:r>
+              <w:rPr>
+                <w:b/>
+                <w:sz w:val="18"/>
+                <w:lang w:val="en-CA"/>
+              </w:rPr>
+              <w:t>) and Method (s)</w:t>
             </w:r>
           </w:p>
         </w:tc>
@@ -1506,12 +1762,14 @@
                 <w:lang w:val="en-CA"/>
               </w:rPr>
             </w:pPr>
+            <w:proofErr w:type="spellStart"/>
             <w:r>
               <w:rPr>
                 <w:lang w:val="en-CA"/>
               </w:rPr>
               <w:t>JobDetailsController</w:t>
             </w:r>
+            <w:proofErr w:type="spellEnd"/>
           </w:p>
         </w:tc>
         <w:tc>
@@ -1529,8 +1787,30 @@
               <w:rPr>
                 <w:lang w:val="en-CA"/>
               </w:rPr>
-              <w:t>List&lt;JobDetails&gt; List_CurrentServices</w:t>
-            </w:r>
+              <w:t>List&lt;</w:t>
+            </w:r>
+            <w:proofErr w:type="spellStart"/>
+            <w:r>
+              <w:rPr>
+                <w:lang w:val="en-CA"/>
+              </w:rPr>
+              <w:t>JobDetails</w:t>
+            </w:r>
+            <w:proofErr w:type="spellEnd"/>
+            <w:r>
+              <w:rPr>
+                <w:lang w:val="en-CA"/>
+              </w:rPr>
+              <w:t xml:space="preserve">&gt; </w:t>
+            </w:r>
+            <w:proofErr w:type="spellStart"/>
+            <w:r>
+              <w:rPr>
+                <w:lang w:val="en-CA"/>
+              </w:rPr>
+              <w:t>List_CurrentServices</w:t>
+            </w:r>
+            <w:proofErr w:type="spellEnd"/>
           </w:p>
           <w:p>
             <w:pPr>
@@ -1608,17 +1888,19 @@
                 <w:lang w:val="en-CA"/>
               </w:rPr>
             </w:pPr>
-            <w:r>
-              <w:rPr>
-                <w:lang w:val="en-CA"/>
-              </w:rPr>
-              <w:t>JobDetails (R</w:t>
-            </w:r>
-            <w:r>
-              <w:rPr>
-                <w:lang w:val="en-CA"/>
-              </w:rPr>
-              <w:t>)</w:t>
+            <w:proofErr w:type="spellStart"/>
+            <w:r>
+              <w:rPr>
+                <w:lang w:val="en-CA"/>
+              </w:rPr>
+              <w:t>JobDetails</w:t>
+            </w:r>
+            <w:proofErr w:type="spellEnd"/>
+            <w:r>
+              <w:rPr>
+                <w:lang w:val="en-CA"/>
+              </w:rPr>
+              <w:t xml:space="preserve"> (R)</w:t>
             </w:r>
           </w:p>
         </w:tc>
@@ -1632,17 +1914,19 @@
                 <w:lang w:val="en-CA"/>
               </w:rPr>
             </w:pPr>
-            <w:r>
-              <w:rPr>
-                <w:lang w:val="en-CA"/>
-              </w:rPr>
-              <w:t>JobDetails (E</w:t>
-            </w:r>
-            <w:r>
-              <w:rPr>
-                <w:lang w:val="en-CA"/>
-              </w:rPr>
-              <w:t>)</w:t>
+            <w:proofErr w:type="spellStart"/>
+            <w:r>
+              <w:rPr>
+                <w:lang w:val="en-CA"/>
+              </w:rPr>
+              <w:t>JobDetails</w:t>
+            </w:r>
+            <w:proofErr w:type="spellEnd"/>
+            <w:r>
+              <w:rPr>
+                <w:lang w:val="en-CA"/>
+              </w:rPr>
+              <w:t xml:space="preserve"> (E)</w:t>
             </w:r>
           </w:p>
         </w:tc>
@@ -1742,24 +2026,14 @@
                 <w:lang w:val="en-CA"/>
               </w:rPr>
             </w:pPr>
-            <w:r>
-              <w:rPr>
-                <w:lang w:val="en-CA"/>
-              </w:rPr>
-              <w:t>CurrentJob</w:t>
-            </w:r>
-            <w:r>
-              <w:rPr>
-                <w:lang w:val="en-CA"/>
-              </w:rPr>
-              <w:t>Service</w:t>
-            </w:r>
-            <w:r>
-              <w:rPr>
-                <w:lang w:val="en-CA"/>
-              </w:rPr>
-              <w:t>sListView</w:t>
-            </w:r>
+            <w:proofErr w:type="spellStart"/>
+            <w:r>
+              <w:rPr>
+                <w:lang w:val="en-CA"/>
+              </w:rPr>
+              <w:t>CurrentJobServicesListView</w:t>
+            </w:r>
+            <w:proofErr w:type="spellEnd"/>
           </w:p>
         </w:tc>
         <w:tc>
@@ -1800,7 +2074,25 @@
                 <w:sz w:val="18"/>
                 <w:lang w:val="en-CA"/>
               </w:rPr>
-              <w:t>BBL Class(es) and Method (s)</w:t>
+              <w:t>BBL Class(</w:t>
+            </w:r>
+            <w:proofErr w:type="spellStart"/>
+            <w:r>
+              <w:rPr>
+                <w:b/>
+                <w:sz w:val="18"/>
+                <w:lang w:val="en-CA"/>
+              </w:rPr>
+              <w:t>es</w:t>
+            </w:r>
+            <w:proofErr w:type="spellEnd"/>
+            <w:r>
+              <w:rPr>
+                <w:b/>
+                <w:sz w:val="18"/>
+                <w:lang w:val="en-CA"/>
+              </w:rPr>
+              <w:t>) and Method (s)</w:t>
             </w:r>
           </w:p>
         </w:tc>
@@ -1816,12 +2108,14 @@
                 <w:lang w:val="en-CA"/>
               </w:rPr>
             </w:pPr>
+            <w:proofErr w:type="spellStart"/>
             <w:r>
               <w:rPr>
                 <w:lang w:val="en-CA"/>
               </w:rPr>
               <w:t>JobDetailsController</w:t>
             </w:r>
+            <w:proofErr w:type="spellEnd"/>
           </w:p>
         </w:tc>
         <w:tc>
@@ -1839,8 +2133,30 @@
               <w:rPr>
                 <w:lang w:val="en-CA"/>
               </w:rPr>
-              <w:t>List&lt;JobDetails&gt; List_CurrentServices</w:t>
-            </w:r>
+              <w:t>List&lt;</w:t>
+            </w:r>
+            <w:proofErr w:type="spellStart"/>
+            <w:r>
+              <w:rPr>
+                <w:lang w:val="en-CA"/>
+              </w:rPr>
+              <w:t>JobDetails</w:t>
+            </w:r>
+            <w:proofErr w:type="spellEnd"/>
+            <w:r>
+              <w:rPr>
+                <w:lang w:val="en-CA"/>
+              </w:rPr>
+              <w:t xml:space="preserve">&gt; </w:t>
+            </w:r>
+            <w:proofErr w:type="spellStart"/>
+            <w:r>
+              <w:rPr>
+                <w:lang w:val="en-CA"/>
+              </w:rPr>
+              <w:t>List_CurrentServices</w:t>
+            </w:r>
+            <w:proofErr w:type="spellEnd"/>
           </w:p>
           <w:p>
             <w:pPr>
@@ -1918,17 +2234,19 @@
                 <w:lang w:val="en-CA"/>
               </w:rPr>
             </w:pPr>
-            <w:r>
-              <w:rPr>
-                <w:lang w:val="en-CA"/>
-              </w:rPr>
-              <w:t>JobDetails (R, U, D</w:t>
-            </w:r>
-            <w:r>
-              <w:rPr>
-                <w:lang w:val="en-CA"/>
-              </w:rPr>
-              <w:t>)</w:t>
+            <w:proofErr w:type="spellStart"/>
+            <w:r>
+              <w:rPr>
+                <w:lang w:val="en-CA"/>
+              </w:rPr>
+              <w:t>JobDetails</w:t>
+            </w:r>
+            <w:proofErr w:type="spellEnd"/>
+            <w:r>
+              <w:rPr>
+                <w:lang w:val="en-CA"/>
+              </w:rPr>
+              <w:t xml:space="preserve"> (R, U, D)</w:t>
             </w:r>
           </w:p>
         </w:tc>
@@ -1942,17 +2260,19 @@
                 <w:lang w:val="en-CA"/>
               </w:rPr>
             </w:pPr>
-            <w:r>
-              <w:rPr>
-                <w:lang w:val="en-CA"/>
-              </w:rPr>
-              <w:t>JobDetails (E</w:t>
-            </w:r>
-            <w:r>
-              <w:rPr>
-                <w:lang w:val="en-CA"/>
-              </w:rPr>
-              <w:t>)</w:t>
+            <w:proofErr w:type="spellStart"/>
+            <w:r>
+              <w:rPr>
+                <w:lang w:val="en-CA"/>
+              </w:rPr>
+              <w:t>JobDetails</w:t>
+            </w:r>
+            <w:proofErr w:type="spellEnd"/>
+            <w:r>
+              <w:rPr>
+                <w:lang w:val="en-CA"/>
+              </w:rPr>
+              <w:t xml:space="preserve"> (E)</w:t>
             </w:r>
           </w:p>
         </w:tc>
@@ -2037,12 +2357,14 @@
                 <w:lang w:val="en-CA"/>
               </w:rPr>
             </w:pPr>
+            <w:proofErr w:type="spellStart"/>
             <w:r>
               <w:rPr>
                 <w:lang w:val="en-CA"/>
               </w:rPr>
               <w:t>StartServiceButton</w:t>
             </w:r>
+            <w:proofErr w:type="spellEnd"/>
           </w:p>
         </w:tc>
         <w:tc>
@@ -2055,12 +2377,14 @@
                 <w:lang w:val="en-CA"/>
               </w:rPr>
             </w:pPr>
+            <w:proofErr w:type="spellStart"/>
             <w:r>
               <w:rPr>
                 <w:lang w:val="en-CA"/>
               </w:rPr>
               <w:t>StartServiceClicked</w:t>
             </w:r>
+            <w:proofErr w:type="spellEnd"/>
           </w:p>
         </w:tc>
       </w:tr>
@@ -2083,7 +2407,25 @@
                 <w:sz w:val="18"/>
                 <w:lang w:val="en-CA"/>
               </w:rPr>
-              <w:t>BBL Class(es) and Method (s)</w:t>
+              <w:t>BBL Class(</w:t>
+            </w:r>
+            <w:proofErr w:type="spellStart"/>
+            <w:r>
+              <w:rPr>
+                <w:b/>
+                <w:sz w:val="18"/>
+                <w:lang w:val="en-CA"/>
+              </w:rPr>
+              <w:t>es</w:t>
+            </w:r>
+            <w:proofErr w:type="spellEnd"/>
+            <w:r>
+              <w:rPr>
+                <w:b/>
+                <w:sz w:val="18"/>
+                <w:lang w:val="en-CA"/>
+              </w:rPr>
+              <w:t>) and Method (s)</w:t>
             </w:r>
           </w:p>
         </w:tc>
@@ -2099,6 +2441,7 @@
                 <w:lang w:val="en-CA"/>
               </w:rPr>
             </w:pPr>
+            <w:proofErr w:type="spellStart"/>
             <w:r>
               <w:rPr>
                 <w:lang w:val="en-CA"/>
@@ -2111,6 +2454,7 @@
               </w:rPr>
               <w:t>Controller</w:t>
             </w:r>
+            <w:proofErr w:type="spellEnd"/>
           </w:p>
         </w:tc>
         <w:tc>
@@ -2128,7 +2472,21 @@
               <w:rPr>
                 <w:lang w:val="en-CA"/>
               </w:rPr>
-              <w:t>Void StartService()</w:t>
+              <w:t xml:space="preserve">Void </w:t>
+            </w:r>
+            <w:proofErr w:type="spellStart"/>
+            <w:r>
+              <w:rPr>
+                <w:lang w:val="en-CA"/>
+              </w:rPr>
+              <w:t>StartService</w:t>
+            </w:r>
+            <w:proofErr w:type="spellEnd"/>
+            <w:r>
+              <w:rPr>
+                <w:lang w:val="en-CA"/>
+              </w:rPr>
+              <w:t>()</w:t>
             </w:r>
           </w:p>
           <w:p>
@@ -2207,11 +2565,19 @@
                 <w:lang w:val="en-CA"/>
               </w:rPr>
             </w:pPr>
-            <w:r>
-              <w:rPr>
-                <w:lang w:val="en-CA"/>
-              </w:rPr>
-              <w:t>JobDetails (U</w:t>
+            <w:proofErr w:type="spellStart"/>
+            <w:r>
+              <w:rPr>
+                <w:lang w:val="en-CA"/>
+              </w:rPr>
+              <w:t>JobDetails</w:t>
+            </w:r>
+            <w:proofErr w:type="spellEnd"/>
+            <w:r>
+              <w:rPr>
+                <w:lang w:val="en-CA"/>
+              </w:rPr>
+              <w:t xml:space="preserve"> (U</w:t>
             </w:r>
             <w:r>
               <w:rPr>
@@ -2231,11 +2597,19 @@
                 <w:lang w:val="en-CA"/>
               </w:rPr>
             </w:pPr>
-            <w:r>
-              <w:rPr>
-                <w:lang w:val="en-CA"/>
-              </w:rPr>
-              <w:t>JobDetails (E)</w:t>
+            <w:proofErr w:type="spellStart"/>
+            <w:r>
+              <w:rPr>
+                <w:lang w:val="en-CA"/>
+              </w:rPr>
+              <w:t>JobDetails</w:t>
+            </w:r>
+            <w:proofErr w:type="spellEnd"/>
+            <w:r>
+              <w:rPr>
+                <w:lang w:val="en-CA"/>
+              </w:rPr>
+              <w:t xml:space="preserve"> (E)</w:t>
             </w:r>
           </w:p>
         </w:tc>
@@ -2316,12 +2690,14 @@
                 <w:lang w:val="en-CA"/>
               </w:rPr>
             </w:pPr>
+            <w:proofErr w:type="spellStart"/>
             <w:r>
               <w:rPr>
                 <w:lang w:val="en-CA"/>
               </w:rPr>
               <w:t>AddCommentButton</w:t>
             </w:r>
+            <w:proofErr w:type="spellEnd"/>
           </w:p>
         </w:tc>
         <w:tc>
@@ -2334,12 +2710,14 @@
                 <w:lang w:val="en-CA"/>
               </w:rPr>
             </w:pPr>
+            <w:proofErr w:type="spellStart"/>
             <w:r>
               <w:rPr>
                 <w:lang w:val="en-CA"/>
               </w:rPr>
               <w:t>AddCommentClicked</w:t>
             </w:r>
+            <w:proofErr w:type="spellEnd"/>
           </w:p>
         </w:tc>
       </w:tr>
@@ -2361,7 +2739,23 @@
                 <w:sz w:val="18"/>
                 <w:lang w:val="en-CA"/>
               </w:rPr>
-              <w:t>BBL Class(es) and Method (s)</w:t>
+              <w:t>BBL Class(</w:t>
+            </w:r>
+            <w:proofErr w:type="spellStart"/>
+            <w:r>
+              <w:rPr>
+                <w:sz w:val="18"/>
+                <w:lang w:val="en-CA"/>
+              </w:rPr>
+              <w:t>es</w:t>
+            </w:r>
+            <w:proofErr w:type="spellEnd"/>
+            <w:r>
+              <w:rPr>
+                <w:sz w:val="18"/>
+                <w:lang w:val="en-CA"/>
+              </w:rPr>
+              <w:t>) and Method (s)</w:t>
             </w:r>
           </w:p>
         </w:tc>
@@ -2377,6 +2771,7 @@
                 <w:lang w:val="en-CA"/>
               </w:rPr>
             </w:pPr>
+            <w:proofErr w:type="spellStart"/>
             <w:r>
               <w:rPr>
                 <w:lang w:val="en-CA"/>
@@ -2389,6 +2784,7 @@
               </w:rPr>
               <w:t>Controller</w:t>
             </w:r>
+            <w:proofErr w:type="spellEnd"/>
           </w:p>
         </w:tc>
         <w:tc>
@@ -2402,12 +2798,22 @@
                 <w:lang w:val="en-CA"/>
               </w:rPr>
             </w:pPr>
-            <w:r>
-              <w:rPr>
-                <w:lang w:val="en-CA"/>
-              </w:rPr>
-              <w:t>AddComment()</w:t>
-            </w:r>
+            <w:proofErr w:type="spellStart"/>
+            <w:r>
+              <w:rPr>
+                <w:lang w:val="en-CA"/>
+              </w:rPr>
+              <w:t>AddComment</w:t>
+            </w:r>
+            <w:proofErr w:type="spellEnd"/>
+            <w:r>
+              <w:rPr>
+                <w:lang w:val="en-CA"/>
+              </w:rPr>
+              <w:t>()</w:t>
+            </w:r>
+            <w:bookmarkStart w:id="0" w:name="_GoBack"/>
+            <w:bookmarkEnd w:id="0"/>
           </w:p>
           <w:p>
             <w:pPr>
@@ -2481,11 +2887,19 @@
                 <w:lang w:val="en-CA"/>
               </w:rPr>
             </w:pPr>
-            <w:r>
-              <w:rPr>
-                <w:lang w:val="en-CA"/>
-              </w:rPr>
-              <w:t>JobDetails (U</w:t>
+            <w:proofErr w:type="spellStart"/>
+            <w:r>
+              <w:rPr>
+                <w:lang w:val="en-CA"/>
+              </w:rPr>
+              <w:t>JobDetails</w:t>
+            </w:r>
+            <w:proofErr w:type="spellEnd"/>
+            <w:r>
+              <w:rPr>
+                <w:lang w:val="en-CA"/>
+              </w:rPr>
+              <w:t xml:space="preserve"> (U</w:t>
             </w:r>
             <w:r>
               <w:rPr>
@@ -2505,11 +2919,19 @@
                 <w:lang w:val="en-CA"/>
               </w:rPr>
             </w:pPr>
-            <w:r>
-              <w:rPr>
-                <w:lang w:val="en-CA"/>
-              </w:rPr>
-              <w:t>JobDetails (E)</w:t>
+            <w:proofErr w:type="spellStart"/>
+            <w:r>
+              <w:rPr>
+                <w:lang w:val="en-CA"/>
+              </w:rPr>
+              <w:t>JobDetails</w:t>
+            </w:r>
+            <w:proofErr w:type="spellEnd"/>
+            <w:r>
+              <w:rPr>
+                <w:lang w:val="en-CA"/>
+              </w:rPr>
+              <w:t xml:space="preserve"> (E)</w:t>
             </w:r>
           </w:p>
         </w:tc>
@@ -2590,12 +3012,14 @@
                 <w:lang w:val="en-CA"/>
               </w:rPr>
             </w:pPr>
+            <w:proofErr w:type="spellStart"/>
             <w:r>
               <w:rPr>
                 <w:lang w:val="en-CA"/>
               </w:rPr>
               <w:t>JobDetailsPartsListView</w:t>
             </w:r>
+            <w:proofErr w:type="spellEnd"/>
           </w:p>
         </w:tc>
         <w:tc>
@@ -2635,7 +3059,23 @@
                 <w:sz w:val="18"/>
                 <w:lang w:val="en-CA"/>
               </w:rPr>
-              <w:t>BBL Class(es) and Method (s)</w:t>
+              <w:t>BBL Class(</w:t>
+            </w:r>
+            <w:proofErr w:type="spellStart"/>
+            <w:r>
+              <w:rPr>
+                <w:sz w:val="18"/>
+                <w:lang w:val="en-CA"/>
+              </w:rPr>
+              <w:t>es</w:t>
+            </w:r>
+            <w:proofErr w:type="spellEnd"/>
+            <w:r>
+              <w:rPr>
+                <w:sz w:val="18"/>
+                <w:lang w:val="en-CA"/>
+              </w:rPr>
+              <w:t>) and Method (s)</w:t>
             </w:r>
           </w:p>
         </w:tc>
@@ -2651,17 +3091,12 @@
                 <w:lang w:val="en-CA"/>
               </w:rPr>
             </w:pPr>
-            <w:r>
-              <w:rPr>
-                <w:lang w:val="en-CA"/>
-              </w:rPr>
-              <w:t>JobDetails</w:t>
-            </w:r>
-            <w:r>
-              <w:rPr>
-                <w:lang w:val="en-CA"/>
-              </w:rPr>
-              <w:t>Parts</w:t>
+            <w:proofErr w:type="spellStart"/>
+            <w:r>
+              <w:rPr>
+                <w:lang w:val="en-CA"/>
+              </w:rPr>
+              <w:t>JobDetailsParts</w:t>
             </w:r>
             <w:r>
               <w:rPr>
@@ -2669,6 +3104,7 @@
               </w:rPr>
               <w:t>Controller</w:t>
             </w:r>
+            <w:proofErr w:type="spellEnd"/>
           </w:p>
         </w:tc>
         <w:tc>
@@ -2686,8 +3122,30 @@
               <w:rPr>
                 <w:lang w:val="en-CA"/>
               </w:rPr>
-              <w:t>List&lt;JobDetailParts&gt; List_JobDetailParts</w:t>
-            </w:r>
+              <w:t>List&lt;</w:t>
+            </w:r>
+            <w:proofErr w:type="spellStart"/>
+            <w:r>
+              <w:rPr>
+                <w:lang w:val="en-CA"/>
+              </w:rPr>
+              <w:t>JobDetailParts</w:t>
+            </w:r>
+            <w:proofErr w:type="spellEnd"/>
+            <w:r>
+              <w:rPr>
+                <w:lang w:val="en-CA"/>
+              </w:rPr>
+              <w:t xml:space="preserve">&gt; </w:t>
+            </w:r>
+            <w:proofErr w:type="spellStart"/>
+            <w:r>
+              <w:rPr>
+                <w:lang w:val="en-CA"/>
+              </w:rPr>
+              <w:t>List_JobDetailParts</w:t>
+            </w:r>
+            <w:proofErr w:type="spellEnd"/>
           </w:p>
           <w:p>
             <w:pPr>
@@ -2761,14 +3219,14 @@
                 <w:lang w:val="en-CA"/>
               </w:rPr>
             </w:pPr>
+            <w:proofErr w:type="spellStart"/>
             <w:r>
               <w:rPr>
                 <w:lang w:val="en-CA"/>
               </w:rPr>
               <w:t>JobDetailsParts</w:t>
             </w:r>
-            <w:bookmarkStart w:id="0" w:name="_GoBack"/>
-            <w:bookmarkEnd w:id="0"/>
+            <w:proofErr w:type="spellEnd"/>
             <w:r>
               <w:rPr>
                 <w:lang w:val="en-CA"/>
@@ -2793,18 +3251,14 @@
                 <w:lang w:val="en-CA"/>
               </w:rPr>
             </w:pPr>
-            <w:r>
-              <w:rPr>
-                <w:lang w:val="en-CA"/>
-              </w:rPr>
-              <w:t>JobDetails</w:t>
-            </w:r>
-            <w:r>
-              <w:rPr>
-                <w:lang w:val="en-CA"/>
-              </w:rPr>
-              <w:t>Parts</w:t>
-            </w:r>
+            <w:proofErr w:type="spellStart"/>
+            <w:r>
+              <w:rPr>
+                <w:lang w:val="en-CA"/>
+              </w:rPr>
+              <w:t>JobDetailsParts</w:t>
+            </w:r>
+            <w:proofErr w:type="spellEnd"/>
             <w:r>
               <w:rPr>
                 <w:lang w:val="en-CA"/>

</xml_diff>